<commit_message>
Maj finale Cahier des charges
</commit_message>
<xml_diff>
--- a/Cahier Des Charges ShowCase.docx
+++ b/Cahier Des Charges ShowCase.docx
@@ -36,29 +36,7 @@
           <w:sz w:val="72"/>
           <w:szCs w:val="72"/>
         </w:rPr>
-        <w:t>« </w:t>
-      </w:r>
-      <w:r>
-        <w:rPr>
-          <w:rStyle w:val="Aucun"/>
-          <w:rFonts w:ascii="Arial" w:hAnsi="Arial"/>
-          <w:b/>
-          <w:bCs/>
-          <w:sz w:val="72"/>
-          <w:szCs w:val="72"/>
-        </w:rPr>
-        <w:t>ShowCase</w:t>
-      </w:r>
-      <w:r>
-        <w:rPr>
-          <w:rStyle w:val="Aucun"/>
-          <w:rFonts w:ascii="Arial" w:hAnsi="Arial"/>
-          <w:b/>
-          <w:bCs/>
-          <w:sz w:val="72"/>
-          <w:szCs w:val="72"/>
-        </w:rPr>
-        <w:t> »</w:t>
+        <w:t>« ShowCase »</w:t>
       </w:r>
     </w:p>
     <w:p>
@@ -97,7 +75,6 @@
         </w:rPr>
         <w:br/>
       </w:r>
-      <w:commentRangeStart w:id="0"/>
     </w:p>
     <w:p>
       <w:pPr>
@@ -118,7 +95,7 @@
           <w:sz w:val="28"/>
           <w:szCs w:val="28"/>
         </w:rPr>
-        <w:t>Version du document</w:t>
+        <w:t>V1</w:t>
       </w:r>
     </w:p>
     <w:p>
@@ -140,11 +117,7 @@
           <w:sz w:val="28"/>
           <w:szCs w:val="28"/>
         </w:rPr>
-        <w:t>Date du projet</w:t>
-      </w:r>
-      <w:commentRangeEnd w:id="0"/>
-      <w:r>
-        <w:commentReference w:id="0"/>
+        <w:t>02/11/21 – 24/11/21</w:t>
       </w:r>
     </w:p>
     <w:p>
@@ -179,8 +152,8 @@
         <w:spacing w:line="276" w:lineRule="auto"/>
         <w:jc w:val="center"/>
         <w:sectPr>
-          <w:headerReference w:type="default" r:id="rId11"/>
-          <w:footerReference w:type="default" r:id="rId12"/>
+          <w:headerReference w:type="default" r:id="rId7"/>
+          <w:footerReference w:type="default" r:id="rId8"/>
           <w:pgSz w:w="11900" w:h="16840"/>
           <w:pgMar w:top="1134" w:right="1418" w:bottom="1134" w:left="1418" w:header="567" w:footer="567" w:gutter="0"/>
           <w:pgNumType w:start="1"/>
@@ -211,7 +184,7 @@
                     </pic:cNvPicPr>
                   </pic:nvPicPr>
                   <pic:blipFill>
-                    <a:blip r:embed="rId13"/>
+                    <a:blip r:embed="rId9"/>
                     <a:stretch>
                       <a:fillRect/>
                     </a:stretch>
@@ -287,38 +260,18 @@
           <w:sz w:val="22"/>
           <w:szCs w:val="22"/>
         </w:rPr>
-        <w:t>Contexte du projet</w:t>
-      </w:r>
-      <w:r>
-        <w:rPr>
-          <w:rStyle w:val="Aucun"/>
-          <w:rFonts w:ascii="Arial" w:hAnsi="Arial"/>
-          <w:sz w:val="22"/>
-          <w:szCs w:val="22"/>
-        </w:rPr>
-        <w:t xml:space="preserve"> :</w:t>
-      </w:r>
-      <w:r>
-        <w:rPr>
-          <w:rStyle w:val="Aucun"/>
-          <w:rFonts w:ascii="Arial" w:hAnsi="Arial"/>
-          <w:b/>
-          <w:bCs/>
-          <w:sz w:val="22"/>
-          <w:szCs w:val="22"/>
-        </w:rPr>
-        <w:t xml:space="preserve"> Pi </w:t>
-      </w:r>
-      <w:r>
-        <w:rPr>
-          <w:rStyle w:val="Aucun"/>
-          <w:rFonts w:ascii="Arial" w:hAnsi="Arial"/>
-          <w:b/>
-          <w:bCs/>
-          <w:sz w:val="22"/>
-          <w:szCs w:val="22"/>
-        </w:rPr>
-        <w:t xml:space="preserve">du </w:t>
+        <w:t>Contexte du projet :</w:t>
+      </w:r>
+      <w:r>
+        <w:rPr>
+          <w:rStyle w:val="Aucun"/>
+          <w:rFonts w:ascii="Arial" w:hAnsi="Arial"/>
+          <w:b/>
+          <w:bCs/>
+          <w:sz w:val="22"/>
+          <w:szCs w:val="22"/>
+        </w:rPr>
+        <w:t xml:space="preserve"> Pi du </w:t>
       </w:r>
       <w:r>
         <w:rPr>
@@ -373,7 +326,6 @@
           <w:bCs/>
           <w:sz w:val="22"/>
           <w:szCs w:val="22"/>
-          <w:lang w:val="it-IT"/>
         </w:rPr>
         <w:t>Cr</w:t>
       </w:r>
@@ -501,18 +453,7 @@
           <w:sz w:val="22"/>
           <w:szCs w:val="22"/>
         </w:rPr>
-        <w:t>’</w:t>
-      </w:r>
-      <w:r>
-        <w:rPr>
-          <w:rStyle w:val="Aucun"/>
-          <w:rFonts w:ascii="Arial" w:hAnsi="Arial"/>
-          <w:b/>
-          <w:bCs/>
-          <w:sz w:val="22"/>
-          <w:szCs w:val="22"/>
-        </w:rPr>
-        <w:t xml:space="preserve">au </w:t>
+        <w:t xml:space="preserve">’au </w:t>
       </w:r>
       <w:r>
         <w:rPr>
@@ -558,16 +499,7 @@
           <w:sz w:val="22"/>
           <w:szCs w:val="22"/>
         </w:rPr>
-        <w:t>Chef de projet</w:t>
-      </w:r>
-      <w:r>
-        <w:rPr>
-          <w:rStyle w:val="Aucun"/>
-          <w:rFonts w:ascii="Arial" w:hAnsi="Arial"/>
-          <w:sz w:val="22"/>
-          <w:szCs w:val="22"/>
-        </w:rPr>
-        <w:t xml:space="preserve"> : </w:t>
+        <w:t xml:space="preserve">Chef de projet : </w:t>
       </w:r>
       <w:r>
         <w:rPr>
@@ -621,16 +553,7 @@
           <w:sz w:val="22"/>
           <w:szCs w:val="22"/>
         </w:rPr>
-        <w:t>alisation :</w:t>
-      </w:r>
-      <w:r>
-        <w:rPr>
-          <w:rStyle w:val="Aucun"/>
-          <w:rFonts w:ascii="Arial" w:hAnsi="Arial"/>
-          <w:sz w:val="22"/>
-          <w:szCs w:val="22"/>
-        </w:rPr>
-        <w:t xml:space="preserve"> </w:t>
+        <w:t xml:space="preserve">alisation : </w:t>
       </w:r>
       <w:r>
         <w:rPr>
@@ -663,18 +586,7 @@
           <w:sz w:val="22"/>
           <w:szCs w:val="22"/>
         </w:rPr>
-        <w:t xml:space="preserve">l Orieux, Robin Palmier, Paul </w:t>
-      </w:r>
-      <w:r>
-        <w:rPr>
-          <w:rStyle w:val="Aucun"/>
-          <w:rFonts w:ascii="Arial" w:hAnsi="Arial"/>
-          <w:b/>
-          <w:bCs/>
-          <w:sz w:val="22"/>
-          <w:szCs w:val="22"/>
-        </w:rPr>
-        <w:t>Devred</w:t>
+        <w:t>l Orieux, Robin Palmier, Paul Devred</w:t>
       </w:r>
     </w:p>
     <w:p>
@@ -838,18 +750,7 @@
           <w:sz w:val="22"/>
           <w:szCs w:val="22"/>
         </w:rPr>
-        <w:t xml:space="preserve">raticien </w:t>
-      </w:r>
-      <w:r>
-        <w:rPr>
-          <w:rStyle w:val="Aucun"/>
-          <w:rFonts w:ascii="Arial" w:hAnsi="Arial"/>
-          <w:b/>
-          <w:bCs/>
-          <w:sz w:val="22"/>
-          <w:szCs w:val="22"/>
-        </w:rPr>
-        <w:t>de</w:t>
+        <w:t>raticien de</w:t>
       </w:r>
       <w:r>
         <w:rPr>
@@ -869,28 +770,16 @@
           <w:sz w:val="22"/>
           <w:szCs w:val="22"/>
         </w:rPr>
-        <w:t>m</w:t>
-      </w:r>
-      <w:r>
-        <w:rPr>
-          <w:rStyle w:val="Aucun"/>
-          <w:rFonts w:ascii="Arial" w:hAnsi="Arial"/>
-          <w:b/>
-          <w:bCs/>
-          <w:sz w:val="22"/>
-          <w:szCs w:val="22"/>
-        </w:rPr>
-        <w:t>é</w:t>
-      </w:r>
-      <w:r>
-        <w:rPr>
-          <w:rStyle w:val="Aucun"/>
-          <w:rFonts w:ascii="Arial" w:hAnsi="Arial"/>
-          <w:b/>
-          <w:bCs/>
-          <w:sz w:val="22"/>
-          <w:szCs w:val="22"/>
-          <w:lang w:val="it-IT"/>
+        <w:t>mé</w:t>
+      </w:r>
+      <w:r>
+        <w:rPr>
+          <w:rStyle w:val="Aucun"/>
+          <w:rFonts w:ascii="Arial" w:hAnsi="Arial"/>
+          <w:b/>
+          <w:bCs/>
+          <w:sz w:val="22"/>
+          <w:szCs w:val="22"/>
         </w:rPr>
         <w:t>decine</w:t>
       </w:r>
@@ -1070,19 +959,7 @@
           <w:szCs w:val="22"/>
           <w:lang w:val="it-IT"/>
         </w:rPr>
-        <w:t xml:space="preserve">Ergonomie simple, </w:t>
-      </w:r>
-      <w:r>
-        <w:rPr>
-          <w:rStyle w:val="Aucun"/>
-          <w:rFonts w:ascii="Arial" w:hAnsi="Arial"/>
-          <w:b/>
-          <w:bCs/>
-          <w:sz w:val="22"/>
-          <w:szCs w:val="22"/>
-          <w:lang w:val="it-IT"/>
-        </w:rPr>
-        <w:t>volum</w:t>
+        <w:t>Ergonomie simple, volum</w:t>
       </w:r>
       <w:r>
         <w:rPr>
@@ -1420,18 +1297,7 @@
           <w:sz w:val="22"/>
           <w:szCs w:val="22"/>
         </w:rPr>
-        <w:t>sur GitLab</w:t>
-      </w:r>
-      <w:r>
-        <w:rPr>
-          <w:rStyle w:val="Aucun"/>
-          <w:rFonts w:ascii="Arial" w:hAnsi="Arial"/>
-          <w:b/>
-          <w:bCs/>
-          <w:sz w:val="22"/>
-          <w:szCs w:val="22"/>
-        </w:rPr>
-        <w:t xml:space="preserve"> habituellement ici on met les dates des 3 iterations, en sachant que la recette sera la derniere semaine de janvier</w:t>
+        <w:t>sur GitLab habituellement ici on met les dates des 3 iterations, en sachant que la recette sera la derniere semaine de janvier</w:t>
       </w:r>
     </w:p>
     <w:p>
@@ -1550,25 +1416,7 @@
           <w:sz w:val="22"/>
           <w:szCs w:val="22"/>
         </w:rPr>
-        <w:t>é</w:t>
-      </w:r>
-      <w:r>
-        <w:rPr>
-          <w:rStyle w:val="Aucun"/>
-          <w:rFonts w:ascii="Arial" w:hAnsi="Arial"/>
-          <w:sz w:val="22"/>
-          <w:szCs w:val="22"/>
-        </w:rPr>
-        <w:t xml:space="preserve">ments </w:t>
-      </w:r>
-      <w:r>
-        <w:rPr>
-          <w:rStyle w:val="Aucun"/>
-          <w:rFonts w:ascii="Arial" w:hAnsi="Arial"/>
-          <w:sz w:val="22"/>
-          <w:szCs w:val="22"/>
-        </w:rPr>
-        <w:t xml:space="preserve">à </w:t>
+        <w:t xml:space="preserve">éments à </w:t>
       </w:r>
       <w:r>
         <w:rPr>
@@ -1694,18 +1542,7 @@
           <w:sz w:val="22"/>
           <w:szCs w:val="22"/>
         </w:rPr>
-        <w:t xml:space="preserve">e </w:t>
-      </w:r>
-      <w:r>
-        <w:rPr>
-          <w:rStyle w:val="Aucun"/>
-          <w:rFonts w:ascii="Arial" w:hAnsi="Arial"/>
-          <w:b/>
-          <w:bCs/>
-          <w:sz w:val="22"/>
-          <w:szCs w:val="22"/>
-        </w:rPr>
-        <w:t>cahier des charges</w:t>
+        <w:t>e cahier des charges</w:t>
       </w:r>
     </w:p>
     <w:p>
@@ -1948,55 +1785,14 @@
       </w:r>
     </w:p>
     <w:sectPr>
-      <w:headerReference w:type="default" r:id="rId14"/>
-      <w:footerReference w:type="default" r:id="rId15"/>
+      <w:headerReference w:type="default" r:id="rId10"/>
+      <w:footerReference w:type="default" r:id="rId11"/>
       <w:pgSz w:w="11900" w:h="16840"/>
       <w:pgMar w:top="851" w:right="1418" w:bottom="851" w:left="1418" w:header="567" w:footer="567" w:gutter="0"/>
       <w:cols w:space="720"/>
     </w:sectPr>
   </w:body>
 </w:document>
-</file>
-
-<file path=word/comments.xml><?xml version="1.0" encoding="utf-8"?>
-<w:comments xmlns:wpc="http://schemas.microsoft.com/office/word/2010/wordprocessingCanvas" xmlns:cx="http://schemas.microsoft.com/office/drawing/2014/chartex" xmlns:cx1="http://schemas.microsoft.com/office/drawing/2015/9/8/chartex" xmlns:cx2="http://schemas.microsoft.com/office/drawing/2015/10/21/chartex" xmlns:cx3="http://schemas.microsoft.com/office/drawing/2016/5/9/chartex" xmlns:cx4="http://schemas.microsoft.com/office/drawing/2016/5/10/chartex" xmlns:cx5="http://schemas.microsoft.com/office/drawing/2016/5/11/chartex" xmlns:cx6="http://schemas.microsoft.com/office/drawing/2016/5/12/chartex" xmlns:cx7="http://schemas.microsoft.com/office/drawing/2016/5/13/chartex" xmlns:cx8="http://schemas.microsoft.com/office/drawing/2016/5/14/chartex" xmlns:mc="http://schemas.openxmlformats.org/markup-compatibility/2006" xmlns:aink="http://schemas.microsoft.com/office/drawing/2016/ink" xmlns:am3d="http://schemas.microsoft.com/office/drawing/2017/model3d" xmlns:o="urn:schemas-microsoft-com:office:office" xmlns:r="http://schemas.openxmlformats.org/officeDocument/2006/relationships" xmlns:m="http://schemas.openxmlformats.org/officeDocument/2006/math" xmlns:v="urn:schemas-microsoft-com:vml" xmlns:wp14="http://schemas.microsoft.com/office/word/2010/wordprocessingDrawing" xmlns:wp="http://schemas.openxmlformats.org/drawingml/2006/wordprocessingDrawing" xmlns:w10="urn:schemas-microsoft-com:office:word" xmlns:w="http://schemas.openxmlformats.org/wordprocessingml/2006/main" xmlns:w14="http://schemas.microsoft.com/office/word/2010/wordml" xmlns:w15="http://schemas.microsoft.com/office/word/2012/wordml" xmlns:w16cex="http://schemas.microsoft.com/office/word/2018/wordml/cex" xmlns:w16cid="http://schemas.microsoft.com/office/word/2016/wordml/cid" xmlns:w16="http://schemas.microsoft.com/office/word/2018/wordml" xmlns:w16sdtdh="http://schemas.microsoft.com/office/word/2020/wordml/sdtdatahash" xmlns:w16se="http://schemas.microsoft.com/office/word/2015/wordml/symex" xmlns:wpg="http://schemas.microsoft.com/office/word/2010/wordprocessingGroup" xmlns:wpi="http://schemas.microsoft.com/office/word/2010/wordprocessingInk" xmlns:wne="http://schemas.microsoft.com/office/word/2006/wordml" xmlns:wps="http://schemas.microsoft.com/office/word/2010/wordprocessingShape" mc:Ignorable="w14 w15 w16se w16cid w16 w16cex w16sdtdh wp14">
-  <w:comment w:id="0" w:author="Corinne THOMAS" w:date="2021-11-19T15:02:00Z" w:initials="">
-    <w:p>
-      <w:pPr>
-        <w:pStyle w:val="Pardfaut"/>
-      </w:pPr>
-    </w:p>
-    <w:p>
-      <w:pPr>
-        <w:pStyle w:val="Pardfaut"/>
-      </w:pPr>
-      <w:r>
-        <w:rPr>
-          <w:rFonts w:eastAsia="Arial Unicode MS" w:cs="Arial Unicode MS"/>
-        </w:rPr>
-        <w:t>A remplir</w:t>
-      </w:r>
-    </w:p>
-  </w:comment>
-</w:comments>
-</file>
-
-<file path=word/commentsExtended.xml><?xml version="1.0" encoding="utf-8"?>
-<w15:commentsEx xmlns:wpc="http://schemas.microsoft.com/office/word/2010/wordprocessingCanvas" xmlns:cx="http://schemas.microsoft.com/office/drawing/2014/chartex" xmlns:cx1="http://schemas.microsoft.com/office/drawing/2015/9/8/chartex" xmlns:cx2="http://schemas.microsoft.com/office/drawing/2015/10/21/chartex" xmlns:cx3="http://schemas.microsoft.com/office/drawing/2016/5/9/chartex" xmlns:cx4="http://schemas.microsoft.com/office/drawing/2016/5/10/chartex" xmlns:cx5="http://schemas.microsoft.com/office/drawing/2016/5/11/chartex" xmlns:cx6="http://schemas.microsoft.com/office/drawing/2016/5/12/chartex" xmlns:cx7="http://schemas.microsoft.com/office/drawing/2016/5/13/chartex" xmlns:cx8="http://schemas.microsoft.com/office/drawing/2016/5/14/chartex" xmlns:mc="http://schemas.openxmlformats.org/markup-compatibility/2006" xmlns:aink="http://schemas.microsoft.com/office/drawing/2016/ink" xmlns:am3d="http://schemas.microsoft.com/office/drawing/2017/model3d" xmlns:o="urn:schemas-microsoft-com:office:office" xmlns:r="http://schemas.openxmlformats.org/officeDocument/2006/relationships" xmlns:m="http://schemas.openxmlformats.org/officeDocument/2006/math" xmlns:v="urn:schemas-microsoft-com:vml" xmlns:wp14="http://schemas.microsoft.com/office/word/2010/wordprocessingDrawing" xmlns:wp="http://schemas.openxmlformats.org/drawingml/2006/wordprocessingDrawing" xmlns:w10="urn:schemas-microsoft-com:office:word" xmlns:w="http://schemas.openxmlformats.org/wordprocessingml/2006/main" xmlns:w14="http://schemas.microsoft.com/office/word/2010/wordml" xmlns:w15="http://schemas.microsoft.com/office/word/2012/wordml" xmlns:w16cex="http://schemas.microsoft.com/office/word/2018/wordml/cex" xmlns:w16cid="http://schemas.microsoft.com/office/word/2016/wordml/cid" xmlns:w16="http://schemas.microsoft.com/office/word/2018/wordml" xmlns:w16sdtdh="http://schemas.microsoft.com/office/word/2020/wordml/sdtdatahash" xmlns:w16se="http://schemas.microsoft.com/office/word/2015/wordml/symex" xmlns:wpg="http://schemas.microsoft.com/office/word/2010/wordprocessingGroup" xmlns:wpi="http://schemas.microsoft.com/office/word/2010/wordprocessingInk" xmlns:wne="http://schemas.microsoft.com/office/word/2006/wordml" xmlns:wps="http://schemas.microsoft.com/office/word/2010/wordprocessingShape" mc:Ignorable="w14 w15 w16se w16cid w16 w16cex w16sdtdh wp14">
-  <w15:commentEx w15:paraId="018CD63E" w15:done="0"/>
-</w15:commentsEx>
-</file>
-
-<file path=word/commentsExtensible.xml><?xml version="1.0" encoding="utf-8"?>
-<w16cex:commentsExtensible xmlns:wpc="http://schemas.microsoft.com/office/word/2010/wordprocessingCanvas" xmlns:cx="http://schemas.microsoft.com/office/drawing/2014/chartex" xmlns:cx1="http://schemas.microsoft.com/office/drawing/2015/9/8/chartex" xmlns:cx2="http://schemas.microsoft.com/office/drawing/2015/10/21/chartex" xmlns:cx3="http://schemas.microsoft.com/office/drawing/2016/5/9/chartex" xmlns:cx4="http://schemas.microsoft.com/office/drawing/2016/5/10/chartex" xmlns:cx5="http://schemas.microsoft.com/office/drawing/2016/5/11/chartex" xmlns:cx6="http://schemas.microsoft.com/office/drawing/2016/5/12/chartex" xmlns:cx7="http://schemas.microsoft.com/office/drawing/2016/5/13/chartex" xmlns:cx8="http://schemas.microsoft.com/office/drawing/2016/5/14/chartex" xmlns:mc="http://schemas.openxmlformats.org/markup-compatibility/2006" xmlns:aink="http://schemas.microsoft.com/office/drawing/2016/ink" xmlns:am3d="http://schemas.microsoft.com/office/drawing/2017/model3d" xmlns:o="urn:schemas-microsoft-com:office:office" xmlns:r="http://schemas.openxmlformats.org/officeDocument/2006/relationships" xmlns:m="http://schemas.openxmlformats.org/officeDocument/2006/math" xmlns:v="urn:schemas-microsoft-com:vml" xmlns:wp14="http://schemas.microsoft.com/office/word/2010/wordprocessingDrawing" xmlns:wp="http://schemas.openxmlformats.org/drawingml/2006/wordprocessingDrawing" xmlns:w10="urn:schemas-microsoft-com:office:word" xmlns:w="http://schemas.openxmlformats.org/wordprocessingml/2006/main" xmlns:w14="http://schemas.microsoft.com/office/word/2010/wordml" xmlns:w15="http://schemas.microsoft.com/office/word/2012/wordml" xmlns:w16cex="http://schemas.microsoft.com/office/word/2018/wordml/cex" xmlns:w16cid="http://schemas.microsoft.com/office/word/2016/wordml/cid" xmlns:w16="http://schemas.microsoft.com/office/word/2018/wordml" xmlns:w16sdtdh="http://schemas.microsoft.com/office/word/2020/wordml/sdtdatahash" xmlns:w16se="http://schemas.microsoft.com/office/word/2015/wordml/symex" xmlns:wpg="http://schemas.microsoft.com/office/word/2010/wordprocessingGroup" xmlns:wpi="http://schemas.microsoft.com/office/word/2010/wordprocessingInk" xmlns:wne="http://schemas.microsoft.com/office/word/2006/wordml" xmlns:wps="http://schemas.microsoft.com/office/word/2010/wordprocessingShape" mc:Ignorable="w14 w15 w16se w16cid w16 w16cex w16sdtdh wp14">
-  <w16cex:commentExtensible w16cex:durableId="25423FA6" w16cex:dateUtc="2021-11-19T14:02:00Z"/>
-</w16cex:commentsExtensible>
-</file>
-
-<file path=word/commentsIds.xml><?xml version="1.0" encoding="utf-8"?>
-<w16cid:commentsIds xmlns:wpc="http://schemas.microsoft.com/office/word/2010/wordprocessingCanvas" xmlns:cx="http://schemas.microsoft.com/office/drawing/2014/chartex" xmlns:cx1="http://schemas.microsoft.com/office/drawing/2015/9/8/chartex" xmlns:cx2="http://schemas.microsoft.com/office/drawing/2015/10/21/chartex" xmlns:cx3="http://schemas.microsoft.com/office/drawing/2016/5/9/chartex" xmlns:cx4="http://schemas.microsoft.com/office/drawing/2016/5/10/chartex" xmlns:cx5="http://schemas.microsoft.com/office/drawing/2016/5/11/chartex" xmlns:cx6="http://schemas.microsoft.com/office/drawing/2016/5/12/chartex" xmlns:cx7="http://schemas.microsoft.com/office/drawing/2016/5/13/chartex" xmlns:cx8="http://schemas.microsoft.com/office/drawing/2016/5/14/chartex" xmlns:mc="http://schemas.openxmlformats.org/markup-compatibility/2006" xmlns:aink="http://schemas.microsoft.com/office/drawing/2016/ink" xmlns:am3d="http://schemas.microsoft.com/office/drawing/2017/model3d" xmlns:o="urn:schemas-microsoft-com:office:office" xmlns:r="http://schemas.openxmlformats.org/officeDocument/2006/relationships" xmlns:m="http://schemas.openxmlformats.org/officeDocument/2006/math" xmlns:v="urn:schemas-microsoft-com:vml" xmlns:wp14="http://schemas.microsoft.com/office/word/2010/wordprocessingDrawing" xmlns:wp="http://schemas.openxmlformats.org/drawingml/2006/wordprocessingDrawing" xmlns:w10="urn:schemas-microsoft-com:office:word" xmlns:w="http://schemas.openxmlformats.org/wordprocessingml/2006/main" xmlns:w14="http://schemas.microsoft.com/office/word/2010/wordml" xmlns:w15="http://schemas.microsoft.com/office/word/2012/wordml" xmlns:w16cex="http://schemas.microsoft.com/office/word/2018/wordml/cex" xmlns:w16cid="http://schemas.microsoft.com/office/word/2016/wordml/cid" xmlns:w16="http://schemas.microsoft.com/office/word/2018/wordml" xmlns:w16sdtdh="http://schemas.microsoft.com/office/word/2020/wordml/sdtdatahash" xmlns:w16se="http://schemas.microsoft.com/office/word/2015/wordml/symex" xmlns:wpg="http://schemas.microsoft.com/office/word/2010/wordprocessingGroup" xmlns:wpi="http://schemas.microsoft.com/office/word/2010/wordprocessingInk" xmlns:wne="http://schemas.microsoft.com/office/word/2006/wordml" xmlns:wps="http://schemas.microsoft.com/office/word/2010/wordprocessingShape" mc:Ignorable="w14 w15 w16se w16cid w16 w16cex w16sdtdh wp14">
-  <w16cid:commentId w16cid:paraId="018CD63E" w16cid:durableId="25423FA6"/>
-</w16cid:commentsIds>
 </file>
 
 <file path=word/endnotes.xml><?xml version="1.0" encoding="utf-8"?>
@@ -2360,27 +2156,7 @@
         <w:szCs w:val="22"/>
         <w:lang w:val="en-US"/>
       </w:rPr>
-      <w:t>« </w:t>
-    </w:r>
-    <w:r>
-      <w:rPr>
-        <w:rStyle w:val="Aucun"/>
-        <w:rFonts w:ascii="Arial" w:hAnsi="Arial"/>
-        <w:sz w:val="22"/>
-        <w:szCs w:val="22"/>
-        <w:lang w:val="en-US"/>
-      </w:rPr>
-      <w:t>ShowCase</w:t>
-    </w:r>
-    <w:r>
-      <w:rPr>
-        <w:rStyle w:val="Aucun"/>
-        <w:rFonts w:ascii="Arial" w:hAnsi="Arial"/>
-        <w:sz w:val="22"/>
-        <w:szCs w:val="22"/>
-        <w:lang w:val="en-US"/>
-      </w:rPr>
-      <w:t> »</w:t>
+      <w:t>« ShowCase »</w:t>
     </w:r>
     <w:r>
       <w:rPr>
@@ -2390,16 +2166,7 @@
         <w:szCs w:val="22"/>
       </w:rPr>
       <w:tab/>
-      <w:t xml:space="preserve">Cahier des </w:t>
-    </w:r>
-    <w:r>
-      <w:rPr>
-        <w:rStyle w:val="Aucun"/>
-        <w:rFonts w:ascii="Arial" w:eastAsia="Arial" w:hAnsi="Arial" w:cs="Arial"/>
-        <w:sz w:val="22"/>
-        <w:szCs w:val="22"/>
-      </w:rPr>
-      <w:t>charges</w:t>
+      <w:t>Cahier des charges</w:t>
     </w:r>
   </w:p>
 </w:hdr>

</xml_diff>